<commit_message>
removed completed task from todo list
</commit_message>
<xml_diff>
--- a/Todo.docx
+++ b/Todo.docx
@@ -204,18 +204,6 @@
       </w:pPr>
       <w:r>
         <w:t>Menu UI, add to cart functionality (Jacob)</w:t>
-      </w:r>
-    </w:p>
-    <w:p>
-      <w:pPr>
-        <w:pStyle w:val="ListParagraph"/>
-        <w:numPr>
-          <w:ilvl w:val="0"/>
-          <w:numId w:val="2"/>
-        </w:numPr>
-      </w:pPr>
-      <w:r>
-        <w:t>Populate menu items in database (Jacob)</w:t>
       </w:r>
     </w:p>
     <w:p>

</xml_diff>

<commit_message>
removed completed tasks from todo list
</commit_message>
<xml_diff>
--- a/Todo.docx
+++ b/Todo.docx
@@ -67,68 +67,6 @@
       </w:pPr>
       <w:r>
         <w:t>media screen css for display cards</w:t>
-      </w:r>
-    </w:p>
-    <w:p>
-      <w:pPr>
-        <w:rPr>
-          <w:b/>
-          <w:bCs/>
-        </w:rPr>
-      </w:pPr>
-      <w:r>
-        <w:rPr>
-          <w:b/>
-          <w:bCs/>
-        </w:rPr>
-        <w:t>navbar.php:</w:t>
-      </w:r>
-    </w:p>
-    <w:p>
-      <w:pPr>
-        <w:pStyle w:val="ListParagraph"/>
-        <w:numPr>
-          <w:ilvl w:val="0"/>
-          <w:numId w:val="3"/>
-        </w:numPr>
-        <w:rPr>
-          <w:b/>
-          <w:bCs/>
-        </w:rPr>
-      </w:pPr>
-      <w:r>
-        <w:t>Shrink home logo to better fit navbar</w:t>
-      </w:r>
-    </w:p>
-    <w:p>
-      <w:pPr>
-        <w:rPr>
-          <w:b/>
-          <w:bCs/>
-        </w:rPr>
-      </w:pPr>
-      <w:r>
-        <w:rPr>
-          <w:b/>
-          <w:bCs/>
-        </w:rPr>
-        <w:t>contact.php</w:t>
-      </w:r>
-    </w:p>
-    <w:p>
-      <w:pPr>
-        <w:pStyle w:val="ListParagraph"/>
-        <w:numPr>
-          <w:ilvl w:val="0"/>
-          <w:numId w:val="2"/>
-        </w:numPr>
-        <w:rPr>
-          <w:b/>
-          <w:bCs/>
-        </w:rPr>
-      </w:pPr>
-      <w:r>
-        <w:t>possible css after navbar image is reduced</w:t>
       </w:r>
     </w:p>
     <w:p>

</xml_diff>

<commit_message>
removed completed tasks from todo
</commit_message>
<xml_diff>
--- a/Todo.docx
+++ b/Todo.docx
@@ -118,30 +118,6 @@
       </w:pPr>
       <w:r>
         <w:t>Create account page</w:t>
-      </w:r>
-    </w:p>
-    <w:p>
-      <w:pPr>
-        <w:pStyle w:val="ListParagraph"/>
-        <w:numPr>
-          <w:ilvl w:val="0"/>
-          <w:numId w:val="2"/>
-        </w:numPr>
-      </w:pPr>
-      <w:r>
-        <w:t>Set session variables to check if logged in and user type (Jacob)</w:t>
-      </w:r>
-    </w:p>
-    <w:p>
-      <w:pPr>
-        <w:pStyle w:val="ListParagraph"/>
-        <w:numPr>
-          <w:ilvl w:val="0"/>
-          <w:numId w:val="2"/>
-        </w:numPr>
-      </w:pPr>
-      <w:r>
-        <w:t>Add to cart guest or user check (need login completed first)</w:t>
       </w:r>
     </w:p>
     <w:p>

</xml_diff>

<commit_message>
removed login from todo
</commit_message>
<xml_diff>
--- a/Todo.docx
+++ b/Todo.docx
@@ -82,30 +82,6 @@
           <w:bCs/>
         </w:rPr>
         <w:t>Remaining Backlog:</w:t>
-      </w:r>
-    </w:p>
-    <w:p>
-      <w:pPr>
-        <w:pStyle w:val="ListParagraph"/>
-        <w:numPr>
-          <w:ilvl w:val="0"/>
-          <w:numId w:val="2"/>
-        </w:numPr>
-      </w:pPr>
-      <w:r>
-        <w:t>Login form</w:t>
-      </w:r>
-    </w:p>
-    <w:p>
-      <w:pPr>
-        <w:pStyle w:val="ListParagraph"/>
-        <w:numPr>
-          <w:ilvl w:val="0"/>
-          <w:numId w:val="2"/>
-        </w:numPr>
-      </w:pPr>
-      <w:r>
-        <w:t>Login logic</w:t>
       </w:r>
     </w:p>
     <w:p>

</xml_diff>

<commit_message>
added some sprint 2 backlog
</commit_message>
<xml_diff>
--- a/Todo.docx
+++ b/Todo.docx
@@ -19,7 +19,25 @@
           <w:sz w:val="28"/>
           <w:szCs w:val="28"/>
         </w:rPr>
-        <w:t>Todo List:</w:t>
+        <w:t>Todo List</w:t>
+      </w:r>
+      <w:r>
+        <w:rPr>
+          <w:b/>
+          <w:bCs/>
+          <w:sz w:val="28"/>
+          <w:szCs w:val="28"/>
+        </w:rPr>
+        <w:t xml:space="preserve"> Sprint 1</w:t>
+      </w:r>
+      <w:r>
+        <w:rPr>
+          <w:b/>
+          <w:bCs/>
+          <w:sz w:val="28"/>
+          <w:szCs w:val="28"/>
+        </w:rPr>
+        <w:t>:</w:t>
       </w:r>
     </w:p>
     <w:p>
@@ -142,6 +160,84 @@
       </w:pPr>
       <w:r>
         <w:t>Payment page</w:t>
+      </w:r>
+    </w:p>
+    <w:p/>
+    <w:p>
+      <w:pPr>
+        <w:jc w:val="center"/>
+        <w:rPr>
+          <w:b/>
+          <w:bCs/>
+          <w:sz w:val="28"/>
+          <w:szCs w:val="28"/>
+        </w:rPr>
+      </w:pPr>
+      <w:r>
+        <w:rPr>
+          <w:b/>
+          <w:bCs/>
+          <w:sz w:val="28"/>
+          <w:szCs w:val="28"/>
+        </w:rPr>
+        <w:t xml:space="preserve">Todo List Sprint </w:t>
+      </w:r>
+      <w:r>
+        <w:rPr>
+          <w:b/>
+          <w:bCs/>
+          <w:sz w:val="28"/>
+          <w:szCs w:val="28"/>
+        </w:rPr>
+        <w:t>2</w:t>
+      </w:r>
+      <w:r>
+        <w:rPr>
+          <w:b/>
+          <w:bCs/>
+          <w:sz w:val="28"/>
+          <w:szCs w:val="28"/>
+        </w:rPr>
+        <w:t>:</w:t>
+      </w:r>
+    </w:p>
+    <w:p>
+      <w:pPr>
+        <w:rPr>
+          <w:b/>
+          <w:bCs/>
+        </w:rPr>
+      </w:pPr>
+      <w:r>
+        <w:rPr>
+          <w:b/>
+          <w:bCs/>
+        </w:rPr>
+        <w:t>Remaining Backlog:</w:t>
+      </w:r>
+    </w:p>
+    <w:p>
+      <w:pPr>
+        <w:pStyle w:val="ListParagraph"/>
+        <w:numPr>
+          <w:ilvl w:val="0"/>
+          <w:numId w:val="4"/>
+        </w:numPr>
+      </w:pPr>
+      <w:r>
+        <w:t>Sprint backlog to be added</w:t>
+      </w:r>
+    </w:p>
+    <w:p>
+      <w:pPr>
+        <w:pStyle w:val="ListParagraph"/>
+        <w:numPr>
+          <w:ilvl w:val="0"/>
+          <w:numId w:val="4"/>
+        </w:numPr>
+      </w:pPr>
+      <w:r>
+        <w:t>Clean up SQL in add_to_cart.php to prevent injection (Jacob)</w:t>
       </w:r>
     </w:p>
     <w:sectPr>
@@ -157,6 +253,119 @@
 <file path=word/numbering.xml><?xml version="1.0" encoding="utf-8"?>
 <w:numbering xmlns:wpc="http://schemas.microsoft.com/office/word/2010/wordprocessingCanvas" xmlns:cx="http://schemas.microsoft.com/office/drawing/2014/chartex" xmlns:cx1="http://schemas.microsoft.com/office/drawing/2015/9/8/chartex" xmlns:cx2="http://schemas.microsoft.com/office/drawing/2015/10/21/chartex" xmlns:cx3="http://schemas.microsoft.com/office/drawing/2016/5/9/chartex" xmlns:cx4="http://schemas.microsoft.com/office/drawing/2016/5/10/chartex" xmlns:cx5="http://schemas.microsoft.com/office/drawing/2016/5/11/chartex" xmlns:cx6="http://schemas.microsoft.com/office/drawing/2016/5/12/chartex" xmlns:cx7="http://schemas.microsoft.com/office/drawing/2016/5/13/chartex" xmlns:cx8="http://schemas.microsoft.com/office/drawing/2016/5/14/chartex" xmlns:mc="http://schemas.openxmlformats.org/markup-compatibility/2006" xmlns:aink="http://schemas.microsoft.com/office/drawing/2016/ink" xmlns:am3d="http://schemas.microsoft.com/office/drawing/2017/model3d" xmlns:o="urn:schemas-microsoft-com:office:office" xmlns:oel="http://schemas.microsoft.com/office/2019/extlst" xmlns:r="http://schemas.openxmlformats.org/officeDocument/2006/relationships" xmlns:m="http://schemas.openxmlformats.org/officeDocument/2006/math" xmlns:v="urn:schemas-microsoft-com:vml" xmlns:wp14="http://schemas.microsoft.com/office/word/2010/wordprocessingDrawing" xmlns:wp="http://schemas.openxmlformats.org/drawingml/2006/wordprocessingDrawing" xmlns:w10="urn:schemas-microsoft-com:office:word" xmlns:w="http://schemas.openxmlformats.org/wordprocessingml/2006/main" xmlns:w14="http://schemas.microsoft.com/office/word/2010/wordml" xmlns:w15="http://schemas.microsoft.com/office/word/2012/wordml" xmlns:w16cex="http://schemas.microsoft.com/office/word/2018/wordml/cex" xmlns:w16cid="http://schemas.microsoft.com/office/word/2016/wordml/cid" xmlns:w16="http://schemas.microsoft.com/office/word/2018/wordml" xmlns:w16sdtdh="http://schemas.microsoft.com/office/word/2020/wordml/sdtdatahash" xmlns:w16se="http://schemas.microsoft.com/office/word/2015/wordml/symex" xmlns:wpg="http://schemas.microsoft.com/office/word/2010/wordprocessingGroup" xmlns:wpi="http://schemas.microsoft.com/office/word/2010/wordprocessingInk" xmlns:wne="http://schemas.microsoft.com/office/word/2006/wordml" xmlns:wps="http://schemas.microsoft.com/office/word/2010/wordprocessingShape" mc:Ignorable="w14 w15 w16se w16cid w16 w16cex w16sdtdh wp14">
   <w:abstractNum w:abstractNumId="0" w15:restartNumberingAfterBreak="0">
+    <w:nsid w:val="01F25041"/>
+    <w:multiLevelType w:val="hybridMultilevel"/>
+    <w:tmpl w:val="1FFA2B4A"/>
+    <w:lvl w:ilvl="0" w:tplc="04090001">
+      <w:start w:val="1"/>
+      <w:numFmt w:val="bullet"/>
+      <w:lvlText w:val=""/>
+      <w:lvlJc w:val="left"/>
+      <w:pPr>
+        <w:ind w:left="720" w:hanging="360"/>
+      </w:pPr>
+      <w:rPr>
+        <w:rFonts w:ascii="Symbol" w:hAnsi="Symbol" w:hint="default"/>
+      </w:rPr>
+    </w:lvl>
+    <w:lvl w:ilvl="1" w:tplc="04090003" w:tentative="1">
+      <w:start w:val="1"/>
+      <w:numFmt w:val="bullet"/>
+      <w:lvlText w:val="o"/>
+      <w:lvlJc w:val="left"/>
+      <w:pPr>
+        <w:ind w:left="1440" w:hanging="360"/>
+      </w:pPr>
+      <w:rPr>
+        <w:rFonts w:ascii="Courier New" w:hAnsi="Courier New" w:cs="Courier New" w:hint="default"/>
+      </w:rPr>
+    </w:lvl>
+    <w:lvl w:ilvl="2" w:tplc="04090005" w:tentative="1">
+      <w:start w:val="1"/>
+      <w:numFmt w:val="bullet"/>
+      <w:lvlText w:val=""/>
+      <w:lvlJc w:val="left"/>
+      <w:pPr>
+        <w:ind w:left="2160" w:hanging="360"/>
+      </w:pPr>
+      <w:rPr>
+        <w:rFonts w:ascii="Wingdings" w:hAnsi="Wingdings" w:hint="default"/>
+      </w:rPr>
+    </w:lvl>
+    <w:lvl w:ilvl="3" w:tplc="04090001" w:tentative="1">
+      <w:start w:val="1"/>
+      <w:numFmt w:val="bullet"/>
+      <w:lvlText w:val=""/>
+      <w:lvlJc w:val="left"/>
+      <w:pPr>
+        <w:ind w:left="2880" w:hanging="360"/>
+      </w:pPr>
+      <w:rPr>
+        <w:rFonts w:ascii="Symbol" w:hAnsi="Symbol" w:hint="default"/>
+      </w:rPr>
+    </w:lvl>
+    <w:lvl w:ilvl="4" w:tplc="04090003" w:tentative="1">
+      <w:start w:val="1"/>
+      <w:numFmt w:val="bullet"/>
+      <w:lvlText w:val="o"/>
+      <w:lvlJc w:val="left"/>
+      <w:pPr>
+        <w:ind w:left="3600" w:hanging="360"/>
+      </w:pPr>
+      <w:rPr>
+        <w:rFonts w:ascii="Courier New" w:hAnsi="Courier New" w:cs="Courier New" w:hint="default"/>
+      </w:rPr>
+    </w:lvl>
+    <w:lvl w:ilvl="5" w:tplc="04090005" w:tentative="1">
+      <w:start w:val="1"/>
+      <w:numFmt w:val="bullet"/>
+      <w:lvlText w:val=""/>
+      <w:lvlJc w:val="left"/>
+      <w:pPr>
+        <w:ind w:left="4320" w:hanging="360"/>
+      </w:pPr>
+      <w:rPr>
+        <w:rFonts w:ascii="Wingdings" w:hAnsi="Wingdings" w:hint="default"/>
+      </w:rPr>
+    </w:lvl>
+    <w:lvl w:ilvl="6" w:tplc="04090001" w:tentative="1">
+      <w:start w:val="1"/>
+      <w:numFmt w:val="bullet"/>
+      <w:lvlText w:val=""/>
+      <w:lvlJc w:val="left"/>
+      <w:pPr>
+        <w:ind w:left="5040" w:hanging="360"/>
+      </w:pPr>
+      <w:rPr>
+        <w:rFonts w:ascii="Symbol" w:hAnsi="Symbol" w:hint="default"/>
+      </w:rPr>
+    </w:lvl>
+    <w:lvl w:ilvl="7" w:tplc="04090003" w:tentative="1">
+      <w:start w:val="1"/>
+      <w:numFmt w:val="bullet"/>
+      <w:lvlText w:val="o"/>
+      <w:lvlJc w:val="left"/>
+      <w:pPr>
+        <w:ind w:left="5760" w:hanging="360"/>
+      </w:pPr>
+      <w:rPr>
+        <w:rFonts w:ascii="Courier New" w:hAnsi="Courier New" w:cs="Courier New" w:hint="default"/>
+      </w:rPr>
+    </w:lvl>
+    <w:lvl w:ilvl="8" w:tplc="04090005" w:tentative="1">
+      <w:start w:val="1"/>
+      <w:numFmt w:val="bullet"/>
+      <w:lvlText w:val=""/>
+      <w:lvlJc w:val="left"/>
+      <w:pPr>
+        <w:ind w:left="6480" w:hanging="360"/>
+      </w:pPr>
+      <w:rPr>
+        <w:rFonts w:ascii="Wingdings" w:hAnsi="Wingdings" w:hint="default"/>
+      </w:rPr>
+    </w:lvl>
+  </w:abstractNum>
+  <w:abstractNum w:abstractNumId="1" w15:restartNumberingAfterBreak="0">
     <w:nsid w:val="142E5356"/>
     <w:multiLevelType w:val="hybridMultilevel"/>
     <w:tmpl w:val="A4B2ED16"/>
@@ -269,7 +478,7 @@
       </w:rPr>
     </w:lvl>
   </w:abstractNum>
-  <w:abstractNum w:abstractNumId="1" w15:restartNumberingAfterBreak="0">
+  <w:abstractNum w:abstractNumId="2" w15:restartNumberingAfterBreak="0">
     <w:nsid w:val="23E960A8"/>
     <w:multiLevelType w:val="hybridMultilevel"/>
     <w:tmpl w:val="B9127CC4"/>
@@ -382,7 +591,7 @@
       </w:rPr>
     </w:lvl>
   </w:abstractNum>
-  <w:abstractNum w:abstractNumId="2" w15:restartNumberingAfterBreak="0">
+  <w:abstractNum w:abstractNumId="3" w15:restartNumberingAfterBreak="0">
     <w:nsid w:val="643506C5"/>
     <w:multiLevelType w:val="hybridMultilevel"/>
     <w:tmpl w:val="46F46134"/>
@@ -496,12 +705,15 @@
     </w:lvl>
   </w:abstractNum>
   <w:num w:numId="1" w16cid:durableId="1780251073">
+    <w:abstractNumId w:val="2"/>
+  </w:num>
+  <w:num w:numId="2" w16cid:durableId="406852798">
+    <w:abstractNumId w:val="3"/>
+  </w:num>
+  <w:num w:numId="3" w16cid:durableId="1130630872">
     <w:abstractNumId w:val="1"/>
   </w:num>
-  <w:num w:numId="2" w16cid:durableId="406852798">
-    <w:abstractNumId w:val="2"/>
-  </w:num>
-  <w:num w:numId="3" w16cid:durableId="1130630872">
+  <w:num w:numId="4" w16cid:durableId="819730599">
     <w:abstractNumId w:val="0"/>
   </w:num>
 </w:numbering>

</xml_diff>